<commit_message>
edited does word and added another two functional requirements
</commit_message>
<xml_diff>
--- a/requirment analysis/Requirement Analysis.docx
+++ b/requirment analysis/Requirement Analysis.docx
@@ -26,7 +26,6 @@
           <w:szCs w:val="40"/>
         </w:rPr>
       </w:pPr>
-      <w:proofErr w:type="spellStart"/>
       <w:r>
         <w:rPr>
           <w:rFonts w:ascii="Bahnschrift SemiCondensed" w:hAnsi="Bahnschrift SemiCondensed"/>
@@ -36,19 +35,7 @@
           <w:sz w:val="40"/>
           <w:szCs w:val="40"/>
         </w:rPr>
-        <w:t>MediBooki</w:t>
-      </w:r>
-      <w:proofErr w:type="spellEnd"/>
-      <w:r>
-        <w:rPr>
-          <w:rFonts w:ascii="Bahnschrift SemiCondensed" w:hAnsi="Bahnschrift SemiCondensed"/>
-          <w:b/>
-          <w:bCs/>
-          <w:color w:val="5B9BD5"/>
-          <w:sz w:val="40"/>
-          <w:szCs w:val="40"/>
-        </w:rPr>
-        <w:t xml:space="preserve"> Healthcare and Pneumonia Prediction System</w:t>
+        <w:t>MediBooki Healthcare and Pneumonia Prediction System</w:t>
       </w:r>
     </w:p>
     <w:p>
@@ -1928,6 +1915,138 @@
     </w:p>
     <w:p>
       <w:pPr>
+        <w:pStyle w:val="ListParagraph"/>
+        <w:numPr>
+          <w:ilvl w:val="0"/>
+          <w:numId w:val="10"/>
+        </w:numPr>
+        <w:rPr>
+          <w:rFonts w:cstheme="minorHAnsi"/>
+          <w:sz w:val="24"/>
+          <w:szCs w:val="24"/>
+        </w:rPr>
+      </w:pPr>
+      <w:r>
+        <w:rPr>
+          <w:rFonts w:cstheme="minorHAnsi"/>
+          <w:b/>
+          <w:bCs/>
+          <w:sz w:val="24"/>
+          <w:szCs w:val="24"/>
+        </w:rPr>
+        <w:t xml:space="preserve">Add/View/Update/Delete </w:t>
+      </w:r>
+      <w:r>
+        <w:rPr>
+          <w:rFonts w:cstheme="minorHAnsi"/>
+          <w:b/>
+          <w:bCs/>
+          <w:sz w:val="24"/>
+          <w:szCs w:val="24"/>
+        </w:rPr>
+        <w:t>Role</w:t>
+      </w:r>
+      <w:r>
+        <w:rPr>
+          <w:rFonts w:cstheme="minorHAnsi"/>
+          <w:b/>
+          <w:bCs/>
+          <w:sz w:val="24"/>
+          <w:szCs w:val="24"/>
+        </w:rPr>
+        <w:t xml:space="preserve">: </w:t>
+      </w:r>
+      <w:r>
+        <w:rPr>
+          <w:rFonts w:cstheme="minorHAnsi"/>
+          <w:sz w:val="24"/>
+          <w:szCs w:val="24"/>
+        </w:rPr>
+        <w:t xml:space="preserve">Hospital Manager can add, view </w:t>
+      </w:r>
+      <w:r>
+        <w:rPr>
+          <w:rFonts w:cstheme="minorHAnsi"/>
+          <w:sz w:val="24"/>
+          <w:szCs w:val="24"/>
+        </w:rPr>
+        <w:t>User Role</w:t>
+      </w:r>
+      <w:r>
+        <w:rPr>
+          <w:rFonts w:cstheme="minorHAnsi"/>
+          <w:sz w:val="24"/>
+          <w:szCs w:val="24"/>
+        </w:rPr>
+        <w:t xml:space="preserve">, or update </w:t>
+      </w:r>
+      <w:r>
+        <w:rPr>
+          <w:rFonts w:cstheme="minorHAnsi"/>
+          <w:sz w:val="24"/>
+          <w:szCs w:val="24"/>
+        </w:rPr>
+        <w:t>user’s</w:t>
+      </w:r>
+      <w:r>
+        <w:rPr>
+          <w:rFonts w:cstheme="minorHAnsi"/>
+          <w:sz w:val="24"/>
+          <w:szCs w:val="24"/>
+        </w:rPr>
+        <w:t xml:space="preserve"> </w:t>
+      </w:r>
+      <w:r>
+        <w:rPr>
+          <w:rFonts w:cstheme="minorHAnsi"/>
+          <w:sz w:val="24"/>
+          <w:szCs w:val="24"/>
+        </w:rPr>
+        <w:t>role</w:t>
+      </w:r>
+      <w:r>
+        <w:rPr>
+          <w:rFonts w:cstheme="minorHAnsi"/>
+          <w:sz w:val="24"/>
+          <w:szCs w:val="24"/>
+        </w:rPr>
+        <w:t xml:space="preserve">, or delete </w:t>
+      </w:r>
+      <w:r>
+        <w:rPr>
+          <w:rFonts w:cstheme="minorHAnsi"/>
+          <w:sz w:val="24"/>
+          <w:szCs w:val="24"/>
+        </w:rPr>
+        <w:t>this role</w:t>
+      </w:r>
+      <w:r>
+        <w:rPr>
+          <w:rFonts w:cstheme="minorHAnsi"/>
+          <w:sz w:val="24"/>
+          <w:szCs w:val="24"/>
+        </w:rPr>
+        <w:t xml:space="preserve"> from </w:t>
+      </w:r>
+      <w:r>
+        <w:rPr>
+          <w:rFonts w:cstheme="minorHAnsi"/>
+          <w:sz w:val="24"/>
+          <w:szCs w:val="24"/>
+        </w:rPr>
+        <w:t>user</w:t>
+      </w:r>
+      <w:r>
+        <w:rPr>
+          <w:rFonts w:cstheme="minorHAnsi"/>
+          <w:sz w:val="24"/>
+          <w:szCs w:val="24"/>
+        </w:rPr>
+        <w:t>.</w:t>
+      </w:r>
+    </w:p>
+    <w:p>
+      <w:pPr>
         <w:spacing w:after="0"/>
         <w:rPr>
           <w:rFonts w:ascii="Times New Roman" w:hAnsi="Times New Roman" w:cs="Times New Roman"/>
@@ -2521,15 +2640,41 @@
           <w:sz w:val="24"/>
           <w:szCs w:val="24"/>
         </w:rPr>
-        <w:t>Does medical analysis:</w:t>
+        <w:t>Upload</w:t>
       </w:r>
       <w:r>
         <w:rPr>
           <w:rFonts w:cstheme="minorHAnsi"/>
-          <w:sz w:val="24"/>
-          <w:szCs w:val="24"/>
-        </w:rPr>
-        <w:t xml:space="preserve"> Analytics Specialist can do medical analysis through dashboard.</w:t>
+          <w:b/>
+          <w:bCs/>
+          <w:sz w:val="24"/>
+          <w:szCs w:val="24"/>
+        </w:rPr>
+        <w:t xml:space="preserve"> medical analysis:</w:t>
+      </w:r>
+      <w:r>
+        <w:rPr>
+          <w:rFonts w:cstheme="minorHAnsi"/>
+          <w:sz w:val="24"/>
+          <w:szCs w:val="24"/>
+        </w:rPr>
+        <w:t xml:space="preserve"> Analytics Specialist can </w:t>
+      </w:r>
+      <w:r>
+        <w:rPr>
+          <w:rFonts w:cstheme="minorHAnsi"/>
+          <w:sz w:val="24"/>
+          <w:szCs w:val="24"/>
+        </w:rPr>
+        <w:t>upload</w:t>
+      </w:r>
+      <w:r>
+        <w:rPr>
+          <w:rFonts w:cstheme="minorHAnsi"/>
+          <w:sz w:val="24"/>
+          <w:szCs w:val="24"/>
+        </w:rPr>
+        <w:t xml:space="preserve"> medical analysis through dashboard.</w:t>
       </w:r>
     </w:p>
     <w:p>
@@ -2661,15 +2806,41 @@
           <w:sz w:val="24"/>
           <w:szCs w:val="24"/>
         </w:rPr>
-        <w:t>Does X-Rays:</w:t>
+        <w:t>Upload</w:t>
       </w:r>
       <w:r>
         <w:rPr>
           <w:rFonts w:cstheme="minorHAnsi"/>
-          <w:sz w:val="24"/>
-          <w:szCs w:val="24"/>
-        </w:rPr>
-        <w:t xml:space="preserve"> Radiology Doctor can do X-Rays through dashboard.</w:t>
+          <w:b/>
+          <w:bCs/>
+          <w:sz w:val="24"/>
+          <w:szCs w:val="24"/>
+        </w:rPr>
+        <w:t xml:space="preserve"> X-Rays:</w:t>
+      </w:r>
+      <w:r>
+        <w:rPr>
+          <w:rFonts w:cstheme="minorHAnsi"/>
+          <w:sz w:val="24"/>
+          <w:szCs w:val="24"/>
+        </w:rPr>
+        <w:t xml:space="preserve"> Radiology Doctor can </w:t>
+      </w:r>
+      <w:r>
+        <w:rPr>
+          <w:rFonts w:cstheme="minorHAnsi"/>
+          <w:sz w:val="24"/>
+          <w:szCs w:val="24"/>
+        </w:rPr>
+        <w:t>upload</w:t>
+      </w:r>
+      <w:r>
+        <w:rPr>
+          <w:rFonts w:cstheme="minorHAnsi"/>
+          <w:sz w:val="24"/>
+          <w:szCs w:val="24"/>
+        </w:rPr>
+        <w:t xml:space="preserve"> X-Rays through dashboard.</w:t>
       </w:r>
     </w:p>
     <w:p>
@@ -2693,6 +2864,7 @@
           <w:sz w:val="24"/>
           <w:szCs w:val="24"/>
         </w:rPr>
+        <w:lastRenderedPageBreak/>
         <w:t>Use pneumonia prediction service:</w:t>
       </w:r>
       <w:r>
@@ -2739,7 +2911,6 @@
           <w:szCs w:val="28"/>
           <w:u w:val="single"/>
         </w:rPr>
-        <w:lastRenderedPageBreak/>
         <w:t>Accountant:</w:t>
       </w:r>
     </w:p>
@@ -3231,7 +3402,7 @@
           <w:sz w:val="24"/>
           <w:szCs w:val="24"/>
         </w:rPr>
-        <w:t>View Doctor Services:</w:t>
+        <w:t>View Services:</w:t>
       </w:r>
       <w:r>
         <w:rPr>
@@ -3240,6 +3411,106 @@
           <w:szCs w:val="24"/>
         </w:rPr>
         <w:t xml:space="preserve"> Patient can see all doctors’ services to book an appointment.</w:t>
+      </w:r>
+    </w:p>
+    <w:p>
+      <w:pPr>
+        <w:pStyle w:val="ListParagraph"/>
+        <w:numPr>
+          <w:ilvl w:val="0"/>
+          <w:numId w:val="16"/>
+        </w:numPr>
+        <w:rPr>
+          <w:rFonts w:cstheme="minorHAnsi"/>
+          <w:sz w:val="24"/>
+          <w:szCs w:val="24"/>
+        </w:rPr>
+      </w:pPr>
+      <w:r>
+        <w:rPr>
+          <w:rFonts w:cstheme="minorHAnsi"/>
+          <w:b/>
+          <w:bCs/>
+          <w:sz w:val="24"/>
+          <w:szCs w:val="24"/>
+        </w:rPr>
+        <w:t xml:space="preserve">View </w:t>
+      </w:r>
+      <w:r>
+        <w:rPr>
+          <w:rFonts w:cstheme="minorHAnsi"/>
+          <w:b/>
+          <w:bCs/>
+          <w:sz w:val="24"/>
+          <w:szCs w:val="24"/>
+        </w:rPr>
+        <w:t xml:space="preserve">specific </w:t>
+      </w:r>
+      <w:r>
+        <w:rPr>
+          <w:rFonts w:cstheme="minorHAnsi"/>
+          <w:b/>
+          <w:bCs/>
+          <w:sz w:val="24"/>
+          <w:szCs w:val="24"/>
+        </w:rPr>
+        <w:t>Doctor Services:</w:t>
+      </w:r>
+      <w:r>
+        <w:rPr>
+          <w:rFonts w:cstheme="minorHAnsi"/>
+          <w:sz w:val="24"/>
+          <w:szCs w:val="24"/>
+        </w:rPr>
+        <w:t xml:space="preserve"> Patient can see </w:t>
+      </w:r>
+      <w:r>
+        <w:rPr>
+          <w:rFonts w:cstheme="minorHAnsi"/>
+          <w:sz w:val="24"/>
+          <w:szCs w:val="24"/>
+        </w:rPr>
+        <w:t>specific</w:t>
+      </w:r>
+      <w:r>
+        <w:rPr>
+          <w:rFonts w:cstheme="minorHAnsi"/>
+          <w:sz w:val="24"/>
+          <w:szCs w:val="24"/>
+        </w:rPr>
+        <w:t xml:space="preserve"> doctor’</w:t>
+      </w:r>
+      <w:r>
+        <w:rPr>
+          <w:rFonts w:cstheme="minorHAnsi"/>
+          <w:sz w:val="24"/>
+          <w:szCs w:val="24"/>
+        </w:rPr>
+        <w:t>s</w:t>
+      </w:r>
+      <w:r>
+        <w:rPr>
+          <w:rFonts w:cstheme="minorHAnsi"/>
+          <w:sz w:val="24"/>
+          <w:szCs w:val="24"/>
+        </w:rPr>
+        <w:t xml:space="preserve"> services to book an appointment</w:t>
+      </w:r>
+      <w:r>
+        <w:rPr>
+          <w:rFonts w:cstheme="minorHAnsi"/>
+          <w:sz w:val="24"/>
+          <w:szCs w:val="24"/>
+        </w:rPr>
+        <w:t xml:space="preserve"> with him</w:t>
+      </w:r>
+      <w:r>
+        <w:rPr>
+          <w:rFonts w:cstheme="minorHAnsi"/>
+          <w:sz w:val="24"/>
+          <w:szCs w:val="24"/>
+        </w:rPr>
+        <w:t>.</w:t>
       </w:r>
     </w:p>
     <w:p>
@@ -3584,6 +3855,7 @@
           <w:sz w:val="24"/>
           <w:szCs w:val="24"/>
         </w:rPr>
+        <w:lastRenderedPageBreak/>
         <w:t>Back-Up:</w:t>
       </w:r>
       <w:r>
@@ -3721,7 +3993,6 @@
           <w:u w:val="single"/>
           <w:shd w:val="clear" w:color="auto" w:fill="FFFFFF"/>
         </w:rPr>
-        <w:lastRenderedPageBreak/>
         <w:t>Requirement Specification:</w:t>
       </w:r>
     </w:p>
@@ -4561,6 +4832,7 @@
         <w:ind w:left="1080"/>
       </w:pPr>
       <w:r>
+        <w:lastRenderedPageBreak/>
         <w:t>Administrator, Hospital Manager, Doctor, Pharmacist, Analytics Specialist, Radiology doctor, Accountant, Patient</w:t>
       </w:r>
     </w:p>
@@ -4611,7 +4883,6 @@
         <w:rPr>
           <w:rFonts w:asciiTheme="majorBidi" w:hAnsiTheme="majorBidi" w:cstheme="majorBidi"/>
         </w:rPr>
-        <w:lastRenderedPageBreak/>
         <w:t>Medium</w:t>
       </w:r>
     </w:p>
@@ -5536,6 +5807,7 @@
         <w:rPr>
           <w:rFonts w:asciiTheme="majorBidi" w:hAnsiTheme="majorBidi" w:cstheme="majorBidi"/>
         </w:rPr>
+        <w:lastRenderedPageBreak/>
         <w:t xml:space="preserve">The </w:t>
       </w:r>
       <w:r>
@@ -5641,7 +5913,6 @@
         <w:rPr>
           <w:rFonts w:asciiTheme="majorBidi" w:hAnsiTheme="majorBidi" w:cstheme="majorBidi"/>
         </w:rPr>
-        <w:lastRenderedPageBreak/>
         <w:t xml:space="preserve"> </w:t>
       </w:r>
     </w:p>
@@ -6335,7 +6606,11 @@
         <w:ind w:left="1080"/>
       </w:pPr>
       <w:r>
-        <w:t xml:space="preserve">When the administrator login, he can add the Doctor to the website database and give him an account to make the doctor can do many functions, and he can view doctor details like </w:t>
+        <w:t xml:space="preserve">When the administrator login, he can add the Doctor to the website database and give him an account to make the doctor can do many functions, and he can view doctor </w:t>
+      </w:r>
+      <w:r>
+        <w:lastRenderedPageBreak/>
+        <w:t xml:space="preserve">details like </w:t>
       </w:r>
       <w:r>
         <w:t>"see his appointments, personal information, and the number of patients who have examined him.</w:t>
@@ -7066,6 +7341,7 @@
           <w:bCs/>
           <w:u w:val="single"/>
         </w:rPr>
+        <w:lastRenderedPageBreak/>
         <w:t xml:space="preserve">Pre-condition: </w:t>
       </w:r>
     </w:p>
@@ -7842,6 +8118,7 @@
           <w:bCs/>
           <w:u w:val="single"/>
         </w:rPr>
+        <w:lastRenderedPageBreak/>
         <w:t xml:space="preserve">Description: </w:t>
       </w:r>
     </w:p>
@@ -7852,7 +8129,6 @@
         <w:ind w:left="1080"/>
       </w:pPr>
       <w:r>
-        <w:lastRenderedPageBreak/>
         <w:t>When the administrator login, he can add the patient to the website database and give him an account to make the patient can do many functions, and he can view p</w:t>
       </w:r>
       <w:r>
@@ -8617,6 +8893,7 @@
           <w:bCs/>
           <w:u w:val="single"/>
         </w:rPr>
+        <w:lastRenderedPageBreak/>
         <w:t xml:space="preserve">Pre-condition: </w:t>
       </w:r>
     </w:p>
@@ -8630,7 +8907,6 @@
         </w:rPr>
       </w:pPr>
       <w:r>
-        <w:lastRenderedPageBreak/>
         <w:t>The administrator had signed in to his profile (system), has permeation and the patient give his data to the administrator</w:t>
       </w:r>
       <w:r>
@@ -9396,6 +9672,7 @@
           <w:bCs/>
           <w:u w:val="single"/>
         </w:rPr>
+        <w:lastRenderedPageBreak/>
         <w:t xml:space="preserve">Description: </w:t>
       </w:r>
     </w:p>
@@ -9406,7 +9683,6 @@
         <w:ind w:left="1080"/>
       </w:pPr>
       <w:r>
-        <w:lastRenderedPageBreak/>
         <w:t>When the administrator login, he can add the analytics specialist to the website database and give him an account to make the analytics specialist can do many functions, and he can view analytics specialist details like " Viewing the</w:t>
       </w:r>
       <w:r>
@@ -10072,6 +10348,7 @@
         </w:rPr>
       </w:pPr>
       <w:r>
+        <w:lastRenderedPageBreak/>
         <w:t>The administrator adds analytics specialists to the system and makes accounts for the analytics specialists and gives them some permeations</w:t>
       </w:r>
       <w:r>
@@ -10115,7 +10392,6 @@
           <w:bCs/>
           <w:u w:val="single"/>
         </w:rPr>
-        <w:lastRenderedPageBreak/>
         <w:t xml:space="preserve">Requirements: </w:t>
       </w:r>
     </w:p>
@@ -10837,6 +11113,7 @@
         <w:ind w:left="360" w:firstLine="720"/>
       </w:pPr>
       <w:r>
+        <w:lastRenderedPageBreak/>
         <w:t>Administrator</w:t>
       </w:r>
     </w:p>
@@ -11506,6 +11783,7 @@
         <w:rPr>
           <w:rFonts w:asciiTheme="majorBidi" w:hAnsiTheme="majorBidi" w:cstheme="majorBidi"/>
         </w:rPr>
+        <w:lastRenderedPageBreak/>
         <w:t>Admin should write first name, last name, age, id, username</w:t>
       </w:r>
       <w:r>
@@ -11616,7 +11894,6 @@
         </w:rPr>
       </w:pPr>
       <w:r>
-        <w:lastRenderedPageBreak/>
         <w:t>The administrator adds pharmacists to the system and makes accounts for the pharmacists and gives them some permeations</w:t>
       </w:r>
       <w:r>
@@ -12369,7 +12646,6 @@
           <w:bCs/>
           <w:u w:val="single"/>
         </w:rPr>
-        <w:lastRenderedPageBreak/>
         <w:t>Actors</w:t>
       </w:r>
       <w:r>
@@ -12989,6 +13265,7 @@
         <w:ind w:left="1080"/>
       </w:pPr>
       <w:r>
+        <w:lastRenderedPageBreak/>
         <w:t xml:space="preserve">When the administrator login, he can add the Radiology Doctor to the website database and give him an account to make the Radiology Doctor can do many functions, </w:t>
       </w:r>
       <w:r>
@@ -13036,7 +13313,6 @@
         <w:rPr>
           <w:rFonts w:asciiTheme="majorBidi" w:hAnsiTheme="majorBidi" w:cstheme="majorBidi"/>
         </w:rPr>
-        <w:lastRenderedPageBreak/>
         <w:t>Admin should write first name, last name, age, id, username</w:t>
       </w:r>
       <w:r>
@@ -13726,6 +14002,7 @@
           <w:bCs/>
           <w:u w:val="single"/>
         </w:rPr>
+        <w:lastRenderedPageBreak/>
         <w:t xml:space="preserve">Pre-condition: </w:t>
       </w:r>
     </w:p>
@@ -13776,7 +14053,6 @@
         </w:rPr>
       </w:pPr>
       <w:r>
-        <w:lastRenderedPageBreak/>
         <w:t>The Accountant is added and has an account</w:t>
       </w:r>
       <w:r>
@@ -14303,15 +14579,7 @@
         <w:ind w:left="360" w:firstLine="720"/>
       </w:pPr>
       <w:r>
-        <w:t xml:space="preserve">The administrator views details about all the </w:t>
-      </w:r>
-      <w:proofErr w:type="gramStart"/>
-      <w:r>
-        <w:t>Accountants</w:t>
-      </w:r>
-      <w:proofErr w:type="gramEnd"/>
-      <w:r>
-        <w:t>.</w:t>
+        <w:t>The administrator views details about all the Accountants.</w:t>
       </w:r>
     </w:p>
     <w:p>
@@ -14484,6 +14752,7 @@
           <w:bCs/>
           <w:u w:val="single"/>
         </w:rPr>
+        <w:lastRenderedPageBreak/>
         <w:t>Priority</w:t>
       </w:r>
       <w:r>
@@ -14544,7 +14813,6 @@
         <w:ind w:left="1080"/>
       </w:pPr>
       <w:r>
-        <w:lastRenderedPageBreak/>
         <w:t xml:space="preserve">When the administrator login, he can add the Accountant to the website database and give him an account to make the Accountant can do many functions, </w:t>
       </w:r>
       <w:r>
@@ -14842,15 +15110,7 @@
         <w:ind w:left="360" w:firstLine="720"/>
       </w:pPr>
       <w:r>
-        <w:t xml:space="preserve">The administrator deletes all the </w:t>
-      </w:r>
-      <w:proofErr w:type="gramStart"/>
-      <w:r>
-        <w:t>Accountants</w:t>
-      </w:r>
-      <w:proofErr w:type="gramEnd"/>
-      <w:r>
-        <w:t>.</w:t>
+        <w:t>The administrator deletes all the Accountants.</w:t>
       </w:r>
     </w:p>
     <w:p>
@@ -15439,6 +15699,7 @@
           <w:sz w:val="24"/>
           <w:szCs w:val="24"/>
         </w:rPr>
+        <w:lastRenderedPageBreak/>
         <w:t>Central datab</w:t>
       </w:r>
       <w:r>
@@ -15524,7 +15785,6 @@
           <w:sz w:val="24"/>
           <w:szCs w:val="24"/>
         </w:rPr>
-        <w:lastRenderedPageBreak/>
         <w:t>The system i</w:t>
       </w:r>
       <w:r>
@@ -16558,6 +16818,7 @@
           <w:bCs/>
           <w:szCs w:val="28"/>
         </w:rPr>
+        <w:lastRenderedPageBreak/>
         <w:t xml:space="preserve">Add </w:t>
       </w:r>
       <w:r>
@@ -16667,7 +16928,6 @@
         <w:ind w:left="360" w:firstLine="720"/>
       </w:pPr>
       <w:r>
-        <w:lastRenderedPageBreak/>
         <w:t>Administrator</w:t>
       </w:r>
     </w:p>
@@ -17585,6 +17845,7 @@
         <w:rPr>
           <w:rFonts w:asciiTheme="majorBidi" w:hAnsiTheme="majorBidi" w:cstheme="majorBidi"/>
         </w:rPr>
+        <w:lastRenderedPageBreak/>
         <w:t xml:space="preserve">System User views </w:t>
       </w:r>
       <w:r>
@@ -17783,7 +18044,6 @@
           <w:bCs/>
           <w:u w:val="single"/>
         </w:rPr>
-        <w:lastRenderedPageBreak/>
         <w:t xml:space="preserve">Post-condition: </w:t>
       </w:r>
     </w:p>
@@ -18607,6 +18867,7 @@
         <w:ind w:left="360" w:firstLine="720"/>
       </w:pPr>
       <w:r>
+        <w:lastRenderedPageBreak/>
         <w:t>Medium</w:t>
       </w:r>
     </w:p>
@@ -18701,7 +18962,6 @@
         <w:ind w:left="1080"/>
       </w:pPr>
       <w:r>
-        <w:lastRenderedPageBreak/>
         <w:t xml:space="preserve">The admin must enter the information about the Specialization system with everything the Specialization contains and with more accurate details. </w:t>
       </w:r>
     </w:p>
@@ -19571,6 +19831,7 @@
           <w:bCs/>
           <w:szCs w:val="28"/>
         </w:rPr>
+        <w:lastRenderedPageBreak/>
         <w:t xml:space="preserve">View </w:t>
       </w:r>
       <w:r>
@@ -19665,7 +19926,6 @@
         <w:ind w:left="360" w:firstLine="720"/>
       </w:pPr>
       <w:r>
-        <w:lastRenderedPageBreak/>
         <w:t>Administrator</w:t>
       </w:r>
     </w:p>
@@ -20614,6 +20874,7 @@
           <w:bCs/>
           <w:u w:val="single"/>
         </w:rPr>
+        <w:lastRenderedPageBreak/>
         <w:t xml:space="preserve">Pre-condition: </w:t>
       </w:r>
     </w:p>
@@ -20683,7 +20944,6 @@
           <w:sz w:val="24"/>
           <w:szCs w:val="24"/>
         </w:rPr>
-        <w:lastRenderedPageBreak/>
         <w:t xml:space="preserve">The </w:t>
       </w:r>
       <w:r>
@@ -21561,6 +21821,7 @@
           <w:bCs/>
           <w:u w:val="single"/>
         </w:rPr>
+        <w:lastRenderedPageBreak/>
         <w:t>Inputs:</w:t>
       </w:r>
     </w:p>
@@ -21666,7 +21927,6 @@
         <w:rPr>
           <w:rFonts w:asciiTheme="majorBidi" w:hAnsiTheme="majorBidi" w:cstheme="majorBidi"/>
         </w:rPr>
-        <w:lastRenderedPageBreak/>
         <w:t xml:space="preserve">Admin adds </w:t>
       </w:r>
       <w:r>
@@ -22600,6 +22860,7 @@
         <w:ind w:left="720" w:firstLine="360"/>
       </w:pPr>
       <w:r>
+        <w:lastRenderedPageBreak/>
         <w:t>Administrator</w:t>
       </w:r>
     </w:p>
@@ -22671,7 +22932,6 @@
           <w:bCs/>
           <w:u w:val="single"/>
         </w:rPr>
-        <w:lastRenderedPageBreak/>
         <w:t xml:space="preserve">Description: </w:t>
       </w:r>
       <w:r>
@@ -23589,6 +23849,7 @@
           <w:sz w:val="24"/>
           <w:szCs w:val="24"/>
         </w:rPr>
+        <w:lastRenderedPageBreak/>
         <w:t xml:space="preserve">The </w:t>
       </w:r>
       <w:r>
@@ -23663,7 +23924,6 @@
           <w:bCs/>
           <w:szCs w:val="28"/>
         </w:rPr>
-        <w:lastRenderedPageBreak/>
         <w:t>View Appointments:</w:t>
       </w:r>
     </w:p>
@@ -24391,6 +24651,7 @@
           <w:bCs/>
           <w:u w:val="single"/>
         </w:rPr>
+        <w:lastRenderedPageBreak/>
         <w:t xml:space="preserve">Requirements: </w:t>
       </w:r>
     </w:p>
@@ -24433,7 +24694,6 @@
           <w:bCs/>
           <w:u w:val="single"/>
         </w:rPr>
-        <w:lastRenderedPageBreak/>
         <w:t xml:space="preserve">Pre-condition: </w:t>
       </w:r>
     </w:p>
@@ -25216,6 +25476,7 @@
         <w:rPr>
           <w:rFonts w:asciiTheme="majorBidi" w:hAnsiTheme="majorBidi" w:cstheme="majorBidi"/>
         </w:rPr>
+        <w:lastRenderedPageBreak/>
         <w:t>Users should write receipts in the right way and correct data to be able to view the details and click “view info”</w:t>
       </w:r>
     </w:p>
@@ -25258,7 +25519,6 @@
         <w:rPr>
           <w:rFonts w:asciiTheme="majorBidi" w:hAnsiTheme="majorBidi" w:cstheme="majorBidi"/>
         </w:rPr>
-        <w:lastRenderedPageBreak/>
         <w:t xml:space="preserve">The user views receipts details from the system </w:t>
       </w:r>
     </w:p>
@@ -26083,6 +26343,7 @@
         <w:rPr>
           <w:rFonts w:asciiTheme="majorBidi" w:hAnsiTheme="majorBidi" w:cstheme="majorBidi"/>
         </w:rPr>
+        <w:lastRenderedPageBreak/>
         <w:t xml:space="preserve">Pharmacist. </w:t>
       </w:r>
     </w:p>
@@ -26151,7 +26412,6 @@
           <w:bCs/>
           <w:u w:val="single"/>
         </w:rPr>
-        <w:lastRenderedPageBreak/>
         <w:t xml:space="preserve">Description: </w:t>
       </w:r>
     </w:p>
@@ -26503,7 +26763,16 @@
           <w:bCs/>
           <w:szCs w:val="28"/>
         </w:rPr>
-        <w:t>Does Medical Analysis: -</w:t>
+        <w:t>Upload</w:t>
+      </w:r>
+      <w:r>
+        <w:rPr>
+          <w:rFonts w:asciiTheme="majorBidi" w:hAnsiTheme="majorBidi"/>
+          <w:b/>
+          <w:bCs/>
+          <w:szCs w:val="28"/>
+        </w:rPr>
+        <w:t xml:space="preserve"> Medical Analysis: -</w:t>
       </w:r>
     </w:p>
     <w:p>
@@ -26554,7 +26823,13 @@
         <w:rPr>
           <w:rFonts w:asciiTheme="majorBidi" w:hAnsiTheme="majorBidi" w:cstheme="majorBidi"/>
         </w:rPr>
-        <w:t>Create medical analysis.</w:t>
+        <w:t>Upload</w:t>
+      </w:r>
+      <w:r>
+        <w:rPr>
+          <w:rFonts w:asciiTheme="majorBidi" w:hAnsiTheme="majorBidi" w:cstheme="majorBidi"/>
+        </w:rPr>
+        <w:t xml:space="preserve"> medical analysis.</w:t>
       </w:r>
       <w:r>
         <w:rPr>
@@ -26907,6 +27182,7 @@
           <w:bCs/>
           <w:u w:val="single"/>
         </w:rPr>
+        <w:lastRenderedPageBreak/>
         <w:t xml:space="preserve">Post-condition: </w:t>
       </w:r>
     </w:p>
@@ -26959,8 +27235,16 @@
           <w:bCs/>
           <w:szCs w:val="28"/>
         </w:rPr>
-        <w:lastRenderedPageBreak/>
-        <w:t>Does X-Rays: -</w:t>
+        <w:t>Upload</w:t>
+      </w:r>
+      <w:r>
+        <w:rPr>
+          <w:rFonts w:asciiTheme="majorBidi" w:hAnsiTheme="majorBidi"/>
+          <w:b/>
+          <w:bCs/>
+          <w:szCs w:val="28"/>
+        </w:rPr>
+        <w:t xml:space="preserve"> X-Rays: -</w:t>
       </w:r>
     </w:p>
     <w:p>
@@ -27011,7 +27295,13 @@
         <w:rPr>
           <w:rFonts w:asciiTheme="majorBidi" w:hAnsiTheme="majorBidi" w:cstheme="majorBidi"/>
         </w:rPr>
-        <w:t>Create x-ray.</w:t>
+        <w:t>Upload</w:t>
+      </w:r>
+      <w:r>
+        <w:rPr>
+          <w:rFonts w:asciiTheme="majorBidi" w:hAnsiTheme="majorBidi" w:cstheme="majorBidi"/>
+        </w:rPr>
+        <w:t xml:space="preserve"> x-ray.</w:t>
       </w:r>
       <w:r>
         <w:rPr>
@@ -27728,6 +28018,7 @@
           <w:szCs w:val="24"/>
           <w:u w:val="single"/>
         </w:rPr>
+        <w:lastRenderedPageBreak/>
         <w:t>Output :</w:t>
       </w:r>
     </w:p>
@@ -27800,7 +28091,6 @@
           <w:sz w:val="24"/>
           <w:szCs w:val="24"/>
         </w:rPr>
-        <w:lastRenderedPageBreak/>
         <w:t xml:space="preserve">The Hospital Manager </w:t>
       </w:r>
       <w:r>
@@ -28694,6 +28984,7 @@
           <w:sz w:val="24"/>
           <w:szCs w:val="24"/>
         </w:rPr>
+        <w:lastRenderedPageBreak/>
         <w:t>The Hospital Manager</w:t>
       </w:r>
     </w:p>
@@ -28743,7 +29034,6 @@
           <w:sz w:val="24"/>
           <w:szCs w:val="24"/>
         </w:rPr>
-        <w:lastRenderedPageBreak/>
         <w:t>Critical</w:t>
       </w:r>
     </w:p>
@@ -29001,22 +29291,8 @@
           <w:szCs w:val="24"/>
           <w:u w:val="single"/>
         </w:rPr>
-        <w:t>Pre-</w:t>
-      </w:r>
-      <w:proofErr w:type="gramStart"/>
-      <w:r>
-        <w:rPr>
-          <w:rFonts w:asciiTheme="majorBidi" w:hAnsiTheme="majorBidi" w:cstheme="majorBidi"/>
-          <w:b/>
-          <w:bCs/>
-          <w:color w:val="202124"/>
-          <w:sz w:val="24"/>
-          <w:szCs w:val="24"/>
-          <w:u w:val="single"/>
-        </w:rPr>
-        <w:t>condition :</w:t>
-      </w:r>
-      <w:proofErr w:type="gramEnd"/>
+        <w:t>Pre-condition :</w:t>
+      </w:r>
     </w:p>
     <w:p>
       <w:pPr>
@@ -29682,6 +29958,7 @@
           <w:sz w:val="24"/>
           <w:szCs w:val="24"/>
         </w:rPr>
+        <w:lastRenderedPageBreak/>
         <w:t xml:space="preserve">Roles deleted successfully </w:t>
       </w:r>
     </w:p>
@@ -29722,7 +29999,6 @@
           <w:sz w:val="24"/>
           <w:szCs w:val="24"/>
         </w:rPr>
-        <w:lastRenderedPageBreak/>
         <w:t>Add Receipt Function</w:t>
       </w:r>
       <w:r>
@@ -29978,7 +30254,6 @@
           <w:u w:val="single"/>
         </w:rPr>
       </w:pPr>
-      <w:proofErr w:type="gramStart"/>
       <w:r>
         <w:rPr>
           <w:rFonts w:asciiTheme="majorBidi" w:hAnsiTheme="majorBidi" w:cstheme="majorBidi"/>
@@ -29991,7 +30266,6 @@
         </w:rPr>
         <w:t>Input :</w:t>
       </w:r>
-      <w:proofErr w:type="gramEnd"/>
     </w:p>
     <w:p>
       <w:pPr>
@@ -30717,6 +30991,7 @@
           <w:sz w:val="24"/>
           <w:szCs w:val="24"/>
         </w:rPr>
+        <w:lastRenderedPageBreak/>
         <w:t>Doctor</w:t>
       </w:r>
       <w:r>
@@ -30766,7 +31041,6 @@
           <w:szCs w:val="24"/>
           <w:u w:val="single"/>
         </w:rPr>
-        <w:lastRenderedPageBreak/>
         <w:t>Pre-condition :</w:t>
       </w:r>
     </w:p>
@@ -31661,6 +31935,7 @@
           <w:sz w:val="24"/>
           <w:szCs w:val="24"/>
         </w:rPr>
+        <w:lastRenderedPageBreak/>
         <w:t>Doctor</w:t>
       </w:r>
     </w:p>
@@ -31687,7 +31962,6 @@
           <w:bCs/>
           <w:u w:val="single"/>
         </w:rPr>
-        <w:lastRenderedPageBreak/>
         <w:t>Priority:</w:t>
       </w:r>
     </w:p>
@@ -32684,6 +32958,7 @@
           <w:szCs w:val="24"/>
           <w:u w:val="single"/>
         </w:rPr>
+        <w:lastRenderedPageBreak/>
         <w:t>Post-condition :</w:t>
       </w:r>
     </w:p>
@@ -32705,7 +32980,6 @@
           <w:sz w:val="24"/>
           <w:szCs w:val="24"/>
         </w:rPr>
-        <w:lastRenderedPageBreak/>
         <w:t xml:space="preserve">Service is updated successfully </w:t>
       </w:r>
     </w:p>
@@ -33694,6 +33968,7 @@
           <w:szCs w:val="24"/>
           <w:u w:val="single"/>
         </w:rPr>
+        <w:lastRenderedPageBreak/>
         <w:t>Requirements :</w:t>
       </w:r>
     </w:p>
@@ -33715,7 +33990,6 @@
           <w:sz w:val="24"/>
           <w:szCs w:val="24"/>
         </w:rPr>
-        <w:lastRenderedPageBreak/>
         <w:t xml:space="preserve">Doctor </w:t>
       </w:r>
       <w:r>
@@ -36342,35 +36616,7 @@
         <w:rPr>
           <w:rFonts w:asciiTheme="minorHAnsi" w:hAnsiTheme="minorHAnsi" w:cstheme="minorHAnsi"/>
         </w:rPr>
-        <w:t xml:space="preserve">, </w:t>
-      </w:r>
-      <w:proofErr w:type="spellStart"/>
-      <w:r>
-        <w:rPr>
-          <w:rFonts w:asciiTheme="minorHAnsi" w:hAnsiTheme="minorHAnsi" w:cstheme="minorHAnsi"/>
-        </w:rPr>
-        <w:t>Adminstrator</w:t>
-      </w:r>
-      <w:proofErr w:type="spellEnd"/>
-      <w:r>
-        <w:rPr>
-          <w:rFonts w:asciiTheme="minorHAnsi" w:hAnsiTheme="minorHAnsi" w:cstheme="minorHAnsi"/>
-        </w:rPr>
-        <w:t xml:space="preserve">, Hospital </w:t>
-      </w:r>
-      <w:proofErr w:type="spellStart"/>
-      <w:r>
-        <w:rPr>
-          <w:rFonts w:asciiTheme="minorHAnsi" w:hAnsiTheme="minorHAnsi" w:cstheme="minorHAnsi"/>
-        </w:rPr>
-        <w:t>maneger</w:t>
-      </w:r>
-      <w:proofErr w:type="spellEnd"/>
-      <w:r>
-        <w:rPr>
-          <w:rFonts w:asciiTheme="minorHAnsi" w:hAnsiTheme="minorHAnsi" w:cstheme="minorHAnsi"/>
-        </w:rPr>
-        <w:t xml:space="preserve">, pharmacist, </w:t>
+        <w:t xml:space="preserve">, Adminstrator, Hospital maneger, pharmacist, </w:t>
       </w:r>
     </w:p>
     <w:p>
@@ -36449,7 +36695,7 @@
           <w:bCs/>
           <w:szCs w:val="28"/>
         </w:rPr>
-        <w:t>View Doctor Services:</w:t>
+        <w:t>View Services:</w:t>
       </w:r>
     </w:p>
     <w:p>
@@ -37303,35 +37549,7 @@
         <w:rPr>
           <w:rFonts w:asciiTheme="minorHAnsi" w:hAnsiTheme="minorHAnsi" w:cstheme="minorHAnsi"/>
         </w:rPr>
-        <w:t xml:space="preserve">, </w:t>
-      </w:r>
-      <w:proofErr w:type="spellStart"/>
-      <w:r>
-        <w:rPr>
-          <w:rFonts w:asciiTheme="minorHAnsi" w:hAnsiTheme="minorHAnsi" w:cstheme="minorHAnsi"/>
-        </w:rPr>
-        <w:t>Adminstrator</w:t>
-      </w:r>
-      <w:proofErr w:type="spellEnd"/>
-      <w:r>
-        <w:rPr>
-          <w:rFonts w:asciiTheme="minorHAnsi" w:hAnsiTheme="minorHAnsi" w:cstheme="minorHAnsi"/>
-        </w:rPr>
-        <w:t xml:space="preserve">, Hospital </w:t>
-      </w:r>
-      <w:proofErr w:type="spellStart"/>
-      <w:r>
-        <w:rPr>
-          <w:rFonts w:asciiTheme="minorHAnsi" w:hAnsiTheme="minorHAnsi" w:cstheme="minorHAnsi"/>
-        </w:rPr>
-        <w:t>maneger</w:t>
-      </w:r>
-      <w:proofErr w:type="spellEnd"/>
-      <w:r>
-        <w:rPr>
-          <w:rFonts w:asciiTheme="minorHAnsi" w:hAnsiTheme="minorHAnsi" w:cstheme="minorHAnsi"/>
-        </w:rPr>
-        <w:t xml:space="preserve">, </w:t>
+        <w:t xml:space="preserve">, Adminstrator, Hospital maneger, </w:t>
       </w:r>
     </w:p>
     <w:p>
@@ -37629,21 +37847,7 @@
         <w:rPr>
           <w:rFonts w:asciiTheme="majorBidi" w:hAnsiTheme="majorBidi" w:cstheme="majorBidi"/>
         </w:rPr>
-        <w:t xml:space="preserve">The number of </w:t>
-      </w:r>
-      <w:proofErr w:type="gramStart"/>
-      <w:r>
-        <w:rPr>
-          <w:rFonts w:asciiTheme="majorBidi" w:hAnsiTheme="majorBidi" w:cstheme="majorBidi"/>
-        </w:rPr>
-        <w:t>emergency</w:t>
-      </w:r>
-      <w:proofErr w:type="gramEnd"/>
-      <w:r>
-        <w:rPr>
-          <w:rFonts w:asciiTheme="majorBidi" w:hAnsiTheme="majorBidi" w:cstheme="majorBidi"/>
-        </w:rPr>
-        <w:t xml:space="preserve">  </w:t>
+        <w:t xml:space="preserve">The number of emergency  </w:t>
       </w:r>
     </w:p>
     <w:p>
@@ -39149,19 +39353,11 @@
           <w:rFonts w:asciiTheme="minorHAnsi" w:hAnsiTheme="minorHAnsi" w:cstheme="minorHAnsi"/>
         </w:rPr>
       </w:pPr>
-      <w:proofErr w:type="spellStart"/>
       <w:r>
         <w:rPr>
           <w:rFonts w:asciiTheme="minorHAnsi" w:hAnsiTheme="minorHAnsi" w:cstheme="minorHAnsi"/>
         </w:rPr>
-        <w:t>Adminstrator</w:t>
-      </w:r>
-      <w:proofErr w:type="spellEnd"/>
-      <w:r>
-        <w:rPr>
-          <w:rFonts w:asciiTheme="minorHAnsi" w:hAnsiTheme="minorHAnsi" w:cstheme="minorHAnsi"/>
-        </w:rPr>
-        <w:t>, Doctor</w:t>
+        <w:t>Adminstrator, Doctor</w:t>
       </w:r>
     </w:p>
     <w:p>
@@ -39614,19 +39810,11 @@
           <w:rFonts w:asciiTheme="minorHAnsi" w:hAnsiTheme="minorHAnsi" w:cstheme="minorHAnsi"/>
         </w:rPr>
       </w:pPr>
-      <w:proofErr w:type="spellStart"/>
       <w:r>
         <w:rPr>
           <w:rFonts w:asciiTheme="minorHAnsi" w:hAnsiTheme="minorHAnsi" w:cstheme="minorHAnsi"/>
         </w:rPr>
-        <w:t>Adminstrator</w:t>
-      </w:r>
-      <w:proofErr w:type="spellEnd"/>
-      <w:r>
-        <w:rPr>
-          <w:rFonts w:asciiTheme="minorHAnsi" w:hAnsiTheme="minorHAnsi" w:cstheme="minorHAnsi"/>
-        </w:rPr>
-        <w:t xml:space="preserve">, </w:t>
+        <w:t xml:space="preserve">Adminstrator, </w:t>
       </w:r>
     </w:p>
     <w:p>
@@ -40980,20 +41168,10 @@
           <w:b/>
           <w:bCs/>
         </w:rPr>
-        <w:t xml:space="preserve">Logon </w:t>
-      </w:r>
-      <w:r>
-        <w:rPr>
-          <w:b/>
-          <w:bCs/>
-        </w:rPr>
-        <w:t xml:space="preserve">ID: - </w:t>
-      </w:r>
-      <w:r>
-        <w:t>Any user who uses the system shall have a Logon ID and Password</w:t>
-      </w:r>
-      <w:r>
-        <w:t xml:space="preserve"> (</w:t>
+        <w:t xml:space="preserve">Logon ID: - </w:t>
+      </w:r>
+      <w:r>
+        <w:t>Any user who uses the system shall have a Logon ID and Password (</w:t>
       </w:r>
       <w:r>
         <w:t>Authentication</w:t>
@@ -41024,17 +41202,7 @@
           <w:szCs w:val="24"/>
         </w:rPr>
         <w:lastRenderedPageBreak/>
-        <w:t>Modification: -</w:t>
-      </w:r>
-      <w:r>
-        <w:rPr>
-          <w:rFonts w:asciiTheme="majorBidi" w:hAnsiTheme="majorBidi" w:cstheme="majorBidi"/>
-          <w:b/>
-          <w:bCs/>
-          <w:sz w:val="24"/>
-          <w:szCs w:val="24"/>
-        </w:rPr>
-        <w:t xml:space="preserve"> Any</w:t>
+        <w:t>Modification: - Any</w:t>
       </w:r>
       <w:r>
         <w:rPr>
@@ -41049,23 +41217,7 @@
           <w:sz w:val="24"/>
           <w:szCs w:val="24"/>
         </w:rPr>
-        <w:t xml:space="preserve">modification (inert, delete, update) for the Database shall be synchronized and only by the </w:t>
-      </w:r>
-      <w:r>
-        <w:rPr>
-          <w:rFonts w:asciiTheme="majorBidi" w:hAnsiTheme="majorBidi" w:cstheme="majorBidi"/>
-          <w:sz w:val="24"/>
-          <w:szCs w:val="24"/>
-        </w:rPr>
-        <w:t>role that user has</w:t>
-      </w:r>
-      <w:r>
-        <w:rPr>
-          <w:rFonts w:asciiTheme="majorBidi" w:hAnsiTheme="majorBidi" w:cstheme="majorBidi"/>
-          <w:sz w:val="24"/>
-          <w:szCs w:val="24"/>
-        </w:rPr>
-        <w:t xml:space="preserve"> in the ward</w:t>
+        <w:t>modification (inert, delete, update) for the Database shall be synchronized and only by the role that user has in the ward</w:t>
       </w:r>
       <w:r>
         <w:rPr>
@@ -45324,15 +45476,6 @@
   </w:num>
   <w:num w:numId="35" w16cid:durableId="107237339">
     <w:abstractNumId w:val="23"/>
-    <w:lvlOverride w:ilvl="0"/>
-    <w:lvlOverride w:ilvl="1"/>
-    <w:lvlOverride w:ilvl="2"/>
-    <w:lvlOverride w:ilvl="3"/>
-    <w:lvlOverride w:ilvl="4"/>
-    <w:lvlOverride w:ilvl="5"/>
-    <w:lvlOverride w:ilvl="6"/>
-    <w:lvlOverride w:ilvl="7"/>
-    <w:lvlOverride w:ilvl="8"/>
   </w:num>
   <w:numIdMacAtCleanup w:val="34"/>
 </w:numbering>

</xml_diff>